<commit_message>
Add WP8 lab4 docx.
</commit_message>
<xml_diff>
--- a/Labs/Mobile UI design - Lab 1 - WP8.docx
+++ b/Labs/Mobile UI design - Lab 1 - WP8.docx
@@ -155,7 +155,15 @@
         <w:t xml:space="preserve">hardware Data Execution Prevention </w:t>
       </w:r>
       <w:r>
-        <w:t>(Execute Disable on Intel systems; No Execute on AMD) in your BIOS settings.</w:t>
+        <w:t xml:space="preserve">(Execute Disable on Intel systems; No Execute on AMD) </w:t>
+      </w:r>
+      <w:r>
+        <w:t xml:space="preserve">are enabled </w:t>
+      </w:r>
+      <w:bookmarkStart w:id="0" w:name="_GoBack"/>
+      <w:bookmarkEnd w:id="0"/>
+      <w:r>
+        <w:t>in your BIOS settings.</w:t>
       </w:r>
       <w:r>
         <w:rPr>
@@ -202,10 +210,7 @@
         </w:rPr>
       </w:pPr>
       <w:r>
-        <w:t>S</w:t>
-      </w:r>
-      <w:r>
-        <w:t xml:space="preserve">ubmit answers to the </w:t>
+        <w:t xml:space="preserve">Submit answers to the </w:t>
       </w:r>
       <w:r>
         <w:rPr>
@@ -232,10 +237,7 @@
         <w:t xml:space="preserve"> </w:t>
       </w:r>
       <w:r>
-        <w:t>questions in this lab as a .pdf to the appr</w:t>
-      </w:r>
-      <w:r>
-        <w:t>opriate Moodle submission form.</w:t>
+        <w:t>questions in this lab as a .pdf to the appropriate Moodle submission form.</w:t>
       </w:r>
       <w:r>
         <w:br w:type="page"/>
@@ -4981,18 +4983,7 @@
                                 <w:szCs w:val="19"/>
                                 <w:highlight w:val="white"/>
                               </w:rPr>
-                              <w:t>="#FF</w:t>
-                            </w:r>
-                            <w:r>
-                              <w:rPr>
-                                <w:rFonts w:ascii="Consolas" w:hAnsi="Consolas" w:cs="Consolas"/>
-                                <w:color w:val="0000FF"/>
-                                <w:kern w:val="0"/>
-                                <w:sz w:val="19"/>
-                                <w:szCs w:val="19"/>
-                                <w:highlight w:val="white"/>
-                              </w:rPr>
-                              <w:t>B50938"</w:t>
+                              <w:t>="#FFB50938"</w:t>
                             </w:r>
                             <w:r>
                               <w:rPr>
@@ -5573,31 +5564,7 @@
         <w:rPr>
           <w:rStyle w:val="BookTitle"/>
         </w:rPr>
-        <w:t xml:space="preserve">Question 1: </w:t>
-      </w:r>
-      <w:r>
-        <w:rPr>
-          <w:rStyle w:val="BookTitle"/>
-        </w:rPr>
-        <w:t>C# uses a somewhat atypical color code schema that looks like hex, but has two extra characters. What is this schema called, and what do the two extra characters control? (Feel free to use MSDN)</w:t>
-      </w:r>
-      <w:r>
-        <w:rPr>
-          <w:rStyle w:val="BookTitle"/>
-        </w:rPr>
-        <w:t xml:space="preserve"> (</w:t>
-      </w:r>
-      <w:r>
-        <w:rPr>
-          <w:rStyle w:val="BookTitle"/>
-        </w:rPr>
-        <w:t xml:space="preserve">6 </w:t>
-      </w:r>
-      <w:r>
-        <w:rPr>
-          <w:rStyle w:val="BookTitle"/>
-        </w:rPr>
-        <w:t>points)</w:t>
+        <w:t>Question 1: C# uses a somewhat atypical color code schema that looks like hex, but has two extra characters. What is this schema called, and what do the two extra characters control? (Feel free to use MSDN) (6 points)</w:t>
       </w:r>
     </w:p>
     <w:p>
@@ -10860,19 +10827,7 @@
         <w:rPr>
           <w:rStyle w:val="BookTitle"/>
         </w:rPr>
-        <w:t>Question 2</w:t>
-      </w:r>
-      <w:r>
-        <w:rPr>
-          <w:rStyle w:val="BookTitle"/>
-        </w:rPr>
-        <w:t xml:space="preserve">: </w:t>
-      </w:r>
-      <w:r>
-        <w:rPr>
-          <w:rStyle w:val="BookTitle"/>
-        </w:rPr>
-        <w:t xml:space="preserve">What is an </w:t>
+        <w:t xml:space="preserve">Question 2: What is an </w:t>
       </w:r>
       <w:r>
         <w:rPr>
@@ -10931,31 +10886,7 @@
         <w:rPr>
           <w:rStyle w:val="BookTitle"/>
         </w:rPr>
-        <w:t xml:space="preserve"> for actual usage. Make sure to change the title and the control properties (e.g. name, TextBlock contents, etc.) where necessary. For actual usage, remember that actual can be up to 4 times the amount of policy usage; make sure your controls reflect that. </w:t>
-      </w:r>
-      <w:r>
-        <w:rPr>
-          <w:rStyle w:val="BookTitle"/>
-        </w:rPr>
-        <w:t>Su</w:t>
-      </w:r>
-      <w:r>
-        <w:rPr>
-          <w:rStyle w:val="BookTitle"/>
-        </w:rPr>
-        <w:t>bmit the XAML code for the item</w:t>
-      </w:r>
-      <w:r>
-        <w:rPr>
-          <w:rStyle w:val="BookTitle"/>
-        </w:rPr>
-        <w:t>. If you are using a word processor that doesn’t retain Visual Studio’s text formatting on copy/paste, please take a screenshot of your code so that it remains properly formatted and colored.</w:t>
-      </w:r>
-      <w:r>
-        <w:rPr>
-          <w:rStyle w:val="BookTitle"/>
-        </w:rPr>
-        <w:t xml:space="preserve"> (12 points)</w:t>
+        <w:t xml:space="preserve"> for actual usage. Make sure to change the title and the control properties (e.g. name, TextBlock contents, etc.) where necessary. For actual usage, remember that actual can be up to 4 times the amount of policy usage; make sure your controls reflect that. Submit the XAML code for the item. If you are using a word processor that doesn’t retain Visual Studio’s text formatting on copy/paste, please take a screenshot of your code so that it remains properly formatted and colored. (12 points)</w:t>
       </w:r>
     </w:p>
     <w:p>
@@ -11666,10 +11597,7 @@
         <w:t xml:space="preserve">3 </w:t>
       </w:r>
       <w:r>
-        <w:t>(</w:t>
-      </w:r>
-      <w:r>
-        <w:t xml:space="preserve">or </w:t>
+        <w:t xml:space="preserve">(or </w:t>
       </w:r>
       <w:r>
         <w:rPr>
@@ -11695,10 +11623,7 @@
         <w:pStyle w:val="Heading2"/>
       </w:pPr>
       <w:r>
-        <w:t xml:space="preserve">Above and beyond: </w:t>
-      </w:r>
-      <w:r>
-        <w:t xml:space="preserve">Catering to both Windows Phone </w:t>
+        <w:t xml:space="preserve">Above and beyond: Catering to both Windows Phone </w:t>
       </w:r>
       <w:r>
         <w:t xml:space="preserve">background </w:t>
@@ -11739,12 +11664,7 @@
         <w:t xml:space="preserve"> (Don’t use the back button to return to the app – changing themes while an app is running can cause some interesting issues.)</w:t>
       </w:r>
       <w:r>
-        <w:t xml:space="preserve"> Notice that, d</w:t>
-      </w:r>
-      <w:bookmarkStart w:id="0" w:name="_GoBack"/>
-      <w:bookmarkEnd w:id="0"/>
-      <w:r>
-        <w:t>epending on the background image you picked, your text might be a little hard to read with the theme’s color change.</w:t>
+        <w:t xml:space="preserve"> Notice that, depending on the background image you picked, your text might be a little hard to read with the theme’s color change.</w:t>
       </w:r>
     </w:p>
     <w:p>
@@ -16391,7 +16311,7 @@
 </file>
 
 <file path=customXml/itemProps1.xml><?xml version="1.0" encoding="utf-8"?>
-<ds:datastoreItem xmlns:ds="http://schemas.openxmlformats.org/officeDocument/2006/customXml" ds:itemID="{7C915476-824C-4DBF-BD10-8CE8EDFE6AD5}">
+<ds:datastoreItem xmlns:ds="http://schemas.openxmlformats.org/officeDocument/2006/customXml" ds:itemID="{FAFF9C1B-A311-4EF2-A43C-EBF5E02FB99B}">
   <ds:schemaRefs>
     <ds:schemaRef ds:uri="http://schemas.openxmlformats.org/officeDocument/2006/bibliography"/>
   </ds:schemaRefs>

</xml_diff>